<commit_message>
Agregué mi nombre y carnet al archivo de word
</commit_message>
<xml_diff>
--- a/AutoXpert.docx
+++ b/AutoXpert.docx
@@ -677,7 +677,31 @@
           <w:sz w:val="24"/>
           <w:szCs w:val="24"/>
         </w:rPr>
-        <w:t>Carlos Manuel García Escobar - 2022025</w:t>
+        <w:t>Carlos Manuel García Escobar</w:t>
+      </w:r>
+      <w:r>
+        <w:rPr>
+          <w:rFonts w:ascii="Arial" w:hAnsi="Arial" w:eastAsia="Calibri" w:cs="Arial" w:eastAsiaTheme="minorAscii"/>
+          <w:sz w:val="24"/>
+          <w:szCs w:val="24"/>
+        </w:rPr>
+        <w:t xml:space="preserve"> – </w:t>
+      </w:r>
+      <w:r>
+        <w:rPr>
+          <w:rFonts w:ascii="Arial" w:hAnsi="Arial" w:eastAsia="Calibri" w:cs="Arial" w:eastAsiaTheme="minorAscii"/>
+          <w:sz w:val="24"/>
+          <w:szCs w:val="24"/>
+        </w:rPr>
+        <w:t>2022025</w:t>
+      </w:r>
+      <w:r>
+        <w:rPr>
+          <w:rFonts w:ascii="Arial" w:hAnsi="Arial" w:eastAsia="Calibri" w:cs="Arial" w:eastAsiaTheme="minorAscii"/>
+          <w:sz w:val="24"/>
+          <w:szCs w:val="24"/>
+        </w:rPr>
+        <w:t xml:space="preserve"> </w:t>
       </w:r>
     </w:p>
     <w:p>

</xml_diff>

<commit_message>
Agruegué mi nombre en el word
</commit_message>
<xml_diff>
--- a/AutoXpert.docx
+++ b/AutoXpert.docx
@@ -11,11 +11,11 @@
         </w:rPr>
       </w:pPr>
       <w:r>
-        <w:object w:dxaOrig="3400" w:dyaOrig="1281" w14:anchorId="15E16C47">
+        <w:object w:dxaOrig="3400" w:dyaOrig="1281" w14:anchorId="55069C85">
           <v:rect id="rectole0000000000" o:spid="_x0000_i1025" style="width:169.8pt;height:64.2pt" o:ole="" o:preferrelative="t" stroked="f">
             <v:imagedata r:id="rId5" o:title=""/>
           </v:rect>
-          <o:OLEObject Type="Embed" ProgID="StaticMetafile" ShapeID="rectole0000000000" DrawAspect="Content" ObjectID="_1750190038" r:id="rId6"/>
+          <o:OLEObject Type="Embed" ProgID="StaticMetafile" ShapeID="rectole0000000000" DrawAspect="Content" ObjectID="_1750240554" r:id="rId6"/>
         </w:object>
       </w:r>
     </w:p>
@@ -2202,11 +2202,11 @@
         </w:rPr>
       </w:pPr>
       <w:r>
-        <w:object w:dxaOrig="12482" w:dyaOrig="6188" w14:anchorId="04039EA9">
+        <w:object w:dxaOrig="12482" w:dyaOrig="6188" w14:anchorId="79AF7341">
           <v:rect id="rectole0000000001" o:spid="_x0000_i1026" style="width:624pt;height:309.6pt" o:ole="" o:preferrelative="t" stroked="f">
             <v:imagedata r:id="rId7" o:title=""/>
           </v:rect>
-          <o:OLEObject Type="Embed" ProgID="StaticMetafile" ShapeID="rectole0000000001" DrawAspect="Content" ObjectID="_1750190039" r:id="rId8"/>
+          <o:OLEObject Type="Embed" ProgID="StaticMetafile" ShapeID="rectole0000000001" DrawAspect="Content" ObjectID="_1750240555" r:id="rId8"/>
         </w:object>
       </w:r>
     </w:p>
@@ -2273,11 +2273,11 @@
         </w:rPr>
       </w:pPr>
       <w:r>
-        <w:object w:dxaOrig="14117" w:dyaOrig="7234" w14:anchorId="19EA7C15">
+        <w:object w:dxaOrig="14117" w:dyaOrig="7234" w14:anchorId="5AE575C1">
           <v:rect id="rectole0000000002" o:spid="_x0000_i1027" style="width:705.6pt;height:361.8pt" o:ole="" o:preferrelative="t" stroked="f">
             <v:imagedata r:id="rId9" o:title=""/>
           </v:rect>
-          <o:OLEObject Type="Embed" ProgID="StaticMetafile" ShapeID="rectole0000000002" DrawAspect="Content" ObjectID="_1750190040" r:id="rId10"/>
+          <o:OLEObject Type="Embed" ProgID="StaticMetafile" ShapeID="rectole0000000002" DrawAspect="Content" ObjectID="_1750240556" r:id="rId10"/>
         </w:object>
       </w:r>
     </w:p>
@@ -2318,11 +2318,11 @@
         </w:rPr>
       </w:pPr>
       <w:r>
-        <w:object w:dxaOrig="8755" w:dyaOrig="10769" w14:anchorId="53A6FE6E">
+        <w:object w:dxaOrig="8755" w:dyaOrig="10769" w14:anchorId="2FE351BE">
           <v:rect id="rectole0000000003" o:spid="_x0000_i1028" style="width:438pt;height:538.2pt" o:ole="" o:preferrelative="t" stroked="f">
             <v:imagedata r:id="rId11" o:title=""/>
           </v:rect>
-          <o:OLEObject Type="Embed" ProgID="StaticMetafile" ShapeID="rectole0000000003" DrawAspect="Content" ObjectID="_1750190041" r:id="rId12"/>
+          <o:OLEObject Type="Embed" ProgID="StaticMetafile" ShapeID="rectole0000000003" DrawAspect="Content" ObjectID="_1750240557" r:id="rId12"/>
         </w:object>
       </w:r>
     </w:p>
@@ -4746,9 +4746,9 @@
 <file path=word/numbering.xml><?xml version="1.0" encoding="utf-8"?>
 <w:numbering xmlns:wpc="http://schemas.microsoft.com/office/word/2010/wordprocessingCanvas" xmlns:cx="http://schemas.microsoft.com/office/drawing/2014/chartex" xmlns:cx1="http://schemas.microsoft.com/office/drawing/2015/9/8/chartex" xmlns:cx2="http://schemas.microsoft.com/office/drawing/2015/10/21/chartex" xmlns:cx3="http://schemas.microsoft.com/office/drawing/2016/5/9/chartex" xmlns:cx4="http://schemas.microsoft.com/office/drawing/2016/5/10/chartex" xmlns:cx5="http://schemas.microsoft.com/office/drawing/2016/5/11/chartex" xmlns:cx6="http://schemas.microsoft.com/office/drawing/2016/5/12/chartex" xmlns:cx7="http://schemas.microsoft.com/office/drawing/2016/5/13/chartex" xmlns:cx8="http://schemas.microsoft.com/office/drawing/2016/5/14/chartex" xmlns:mc="http://schemas.openxmlformats.org/markup-compatibility/2006" xmlns:aink="http://schemas.microsoft.com/office/drawing/2016/ink" xmlns:am3d="http://schemas.microsoft.com/office/drawing/2017/model3d" xmlns:o="urn:schemas-microsoft-com:office:office" xmlns:oel="http://schemas.microsoft.com/office/2019/extlst" xmlns:r="http://schemas.openxmlformats.org/officeDocument/2006/relationships" xmlns:m="http://schemas.openxmlformats.org/officeDocument/2006/math" xmlns:v="urn:schemas-microsoft-com:vml" xmlns:wp14="http://schemas.microsoft.com/office/word/2010/wordprocessingDrawing" xmlns:wp="http://schemas.openxmlformats.org/drawingml/2006/wordprocessingDrawing" xmlns:w10="urn:schemas-microsoft-com:office:word" xmlns:w="http://schemas.openxmlformats.org/wordprocessingml/2006/main" xmlns:w14="http://schemas.microsoft.com/office/word/2010/wordml" xmlns:w15="http://schemas.microsoft.com/office/word/2012/wordml" xmlns:w16cex="http://schemas.microsoft.com/office/word/2018/wordml/cex" xmlns:w16cid="http://schemas.microsoft.com/office/word/2016/wordml/cid" xmlns:w16="http://schemas.microsoft.com/office/word/2018/wordml" xmlns:w16sdtdh="http://schemas.microsoft.com/office/word/2020/wordml/sdtdatahash" xmlns:w16se="http://schemas.microsoft.com/office/word/2015/wordml/symex" xmlns:wpg="http://schemas.microsoft.com/office/word/2010/wordprocessingGroup" xmlns:wpi="http://schemas.microsoft.com/office/word/2010/wordprocessingInk" xmlns:wne="http://schemas.microsoft.com/office/word/2006/wordml" xmlns:wps="http://schemas.microsoft.com/office/word/2010/wordprocessingShape" mc:Ignorable="w14 w15 w16se w16cid w16 w16cex w16sdtdh wp14">
   <w:abstractNum w:abstractNumId="0" w15:restartNumberingAfterBreak="0">
-    <w:nsid w:val="29EE3783"/>
+    <w:nsid w:val="29B53540"/>
     <w:multiLevelType w:val="multilevel"/>
-    <w:tmpl w:val="CEE84B12"/>
+    <w:tmpl w:val="19BA50E8"/>
     <w:lvl w:ilvl="0">
       <w:start w:val="1"/>
       <w:numFmt w:val="bullet"/>
@@ -4796,7 +4796,7 @@
       <w:lvlJc w:val="left"/>
     </w:lvl>
   </w:abstractNum>
-  <w:num w:numId="1" w16cid:durableId="478427013">
+  <w:num w:numId="1" w16cid:durableId="1655455346">
     <w:abstractNumId w:val="0"/>
   </w:num>
 </w:numbering>

</xml_diff>

<commit_message>
Agregué mi nombre y carnet en el documento Word
</commit_message>
<xml_diff>
--- a/AutoXpert.docx
+++ b/AutoXpert.docx
@@ -15,7 +15,7 @@
           <v:rect id="rectole0000000000" o:spid="_x0000_i1025" style="width:169.5pt;height:64.5pt" o:ole="" o:preferrelative="t" stroked="f">
             <v:imagedata r:id="rId5" o:title=""/>
           </v:rect>
-          <o:OLEObject Type="Embed" ProgID="StaticMetafile" ShapeID="rectole0000000000" DrawAspect="Content" ObjectID="_1750245975" r:id="rId6"/>
+          <o:OLEObject Type="Embed" ProgID="StaticMetafile" ShapeID="rectole0000000000" DrawAspect="Content" ObjectID="_1750249722" r:id="rId6"/>
         </w:object>
       </w:r>
     </w:p>
@@ -713,35 +713,21 @@
           <w:rFonts w:ascii="Arial" w:eastAsia="Arial" w:hAnsi="Arial" w:cs="Arial"/>
           <w:sz w:val="24"/>
         </w:rPr>
-        <w:t xml:space="preserve">Santiago Elisardo </w:t>
-      </w:r>
-      <w:r>
-        <w:rPr>
-          <w:rFonts w:ascii="Arial" w:eastAsia="Arial" w:hAnsi="Arial" w:cs="Arial"/>
-          <w:sz w:val="24"/>
-        </w:rPr>
-        <w:t>González</w:t>
-      </w:r>
-      <w:r>
-        <w:rPr>
-          <w:rFonts w:ascii="Arial" w:eastAsia="Arial" w:hAnsi="Arial" w:cs="Arial"/>
-          <w:sz w:val="24"/>
-        </w:rPr>
-        <w:t xml:space="preserve"> Herrera </w:t>
-      </w:r>
-      <w:r>
-        <w:rPr>
-          <w:rFonts w:ascii="Arial" w:eastAsia="Arial" w:hAnsi="Arial" w:cs="Arial"/>
-          <w:sz w:val="24"/>
-        </w:rPr>
-        <w:t>– 202</w:t>
-      </w:r>
-      <w:r>
-        <w:rPr>
-          <w:rFonts w:ascii="Arial" w:eastAsia="Arial" w:hAnsi="Arial" w:cs="Arial"/>
-          <w:sz w:val="24"/>
-        </w:rPr>
-        <w:t>2140</w:t>
+        <w:t xml:space="preserve">Santiago Elisardo González Herrera </w:t>
+      </w:r>
+      <w:r>
+        <w:rPr>
+          <w:rFonts w:ascii="Arial" w:eastAsia="Arial" w:hAnsi="Arial" w:cs="Arial"/>
+          <w:sz w:val="24"/>
+        </w:rPr>
+        <w:t>–</w:t>
+      </w:r>
+      <w:r>
+        <w:rPr>
+          <w:rFonts w:ascii="Arial" w:eastAsia="Arial" w:hAnsi="Arial" w:cs="Arial"/>
+          <w:sz w:val="24"/>
+        </w:rPr>
+        <w:t xml:space="preserve"> 2022140</w:t>
       </w:r>
       <w:bookmarkStart w:id="0" w:name="_GoBack"/>
       <w:bookmarkEnd w:id="0"/>
@@ -2599,10 +2585,10 @@
       </w:pPr>
       <w:r>
         <w:object w:dxaOrig="12482" w:dyaOrig="6188" w14:anchorId="79AF7341">
-          <v:rect id="rectole0000000001" o:spid="_x0000_i1026" style="width:624pt;height:309.75pt" o:ole="" o:preferrelative="t" stroked="f">
+          <v:rect id="rectole0000000001" o:spid="_x0000_i1026" style="width:624.35pt;height:309.5pt" o:ole="" o:preferrelative="t" stroked="f">
             <v:imagedata r:id="rId7" o:title=""/>
           </v:rect>
-          <o:OLEObject Type="Embed" ProgID="StaticMetafile" ShapeID="rectole0000000001" DrawAspect="Content" ObjectID="_1750245976" r:id="rId8"/>
+          <o:OLEObject Type="Embed" ProgID="StaticMetafile" ShapeID="rectole0000000001" DrawAspect="Content" ObjectID="_1750249723" r:id="rId8"/>
         </w:object>
       </w:r>
     </w:p>
@@ -2670,10 +2656,10 @@
       </w:pPr>
       <w:r>
         <w:object w:dxaOrig="14117" w:dyaOrig="7234" w14:anchorId="5AE575C1">
-          <v:rect id="rectole0000000002" o:spid="_x0000_i1027" style="width:705.75pt;height:361.5pt" o:ole="" o:preferrelative="t" stroked="f">
+          <v:rect id="rectole0000000002" o:spid="_x0000_i1027" style="width:706.05pt;height:361.05pt" o:ole="" o:preferrelative="t" stroked="f">
             <v:imagedata r:id="rId9" o:title=""/>
           </v:rect>
-          <o:OLEObject Type="Embed" ProgID="StaticMetafile" ShapeID="rectole0000000002" DrawAspect="Content" ObjectID="_1750245977" r:id="rId10"/>
+          <o:OLEObject Type="Embed" ProgID="StaticMetafile" ShapeID="rectole0000000002" DrawAspect="Content" ObjectID="_1750249724" r:id="rId10"/>
         </w:object>
       </w:r>
     </w:p>
@@ -2715,10 +2701,10 @@
       </w:pPr>
       <w:r>
         <w:object w:dxaOrig="8755" w:dyaOrig="10769" w14:anchorId="2FE351BE">
-          <v:rect id="rectole0000000003" o:spid="_x0000_i1028" style="width:438pt;height:538.5pt" o:ole="" o:preferrelative="t" stroked="f">
+          <v:rect id="rectole0000000003" o:spid="_x0000_i1028" style="width:438.45pt;height:538.4pt" o:ole="" o:preferrelative="t" stroked="f">
             <v:imagedata r:id="rId11" o:title=""/>
           </v:rect>
-          <o:OLEObject Type="Embed" ProgID="StaticMetafile" ShapeID="rectole0000000003" DrawAspect="Content" ObjectID="_1750245978" r:id="rId12"/>
+          <o:OLEObject Type="Embed" ProgID="StaticMetafile" ShapeID="rectole0000000003" DrawAspect="Content" ObjectID="_1750249725" r:id="rId12"/>
         </w:object>
       </w:r>
     </w:p>

</xml_diff>